<commit_message>
Uploading finished CA1 IM
Signed-off-by: RocheM <matthew.the.roche@gmail.com>
</commit_message>
<xml_diff>
--- a/IM/Refrences CA1/CA1 Refrences.docx
+++ b/IM/Refrences CA1/CA1 Refrences.docx
@@ -108,172 +108,452 @@
     </w:p>
     <w:p>
       <w:r>
-        <w:t xml:space="preserve">This concept is essentially the development of an extension to the Internet, which enables “Smart” objects to communicate </w:t>
-      </w:r>
-      <w:r>
-        <w:t>with one another to share data autonomously.</w:t>
-      </w:r>
-      <w:r>
-        <w:t xml:space="preserve"> This technology is currently in its infancy, </w:t>
-      </w:r>
-      <w:r>
-        <w:t xml:space="preserve">John Chambers CEO of Cisco stated Cisco estimates IoT will contribute as much as 19 Trillion US Dollars to the Global Economy over the next decade. </w:t>
-      </w:r>
+        <w:t>The phrase “Internet of Things” is commonly thought to have</w:t>
+      </w:r>
+      <w:r>
+        <w:t xml:space="preserve"> been</w:t>
+      </w:r>
+      <w:r>
+        <w:t xml:space="preserve"> originated by Kevin Ashton the cofounder of the Auto-ID Center, a research group studying RFID and similar emerging sensor technologies. </w:t>
+      </w:r>
+      <w:r>
+        <w:t>The phrase was the title of a presentation Ashton gave at Procter &amp; Gamble (P&amp;G) in 1999, at this talk he described how the new idea of RFID technology could be used to link P&amp;G’s supply chain to the internet</w:t>
+      </w:r>
+      <w:r>
+        <w:t xml:space="preserve"> to increase efficiency</w:t>
+      </w:r>
+      <w:r>
+        <w:t xml:space="preserve">. </w:t>
+      </w:r>
+      <w:sdt>
+        <w:sdtPr>
+          <w:id w:val="-736707786"/>
+          <w:citation/>
+        </w:sdtPr>
+        <w:sdtContent>
+          <w:r>
+            <w:fldChar w:fldCharType="begin"/>
+          </w:r>
+          <w:r>
+            <w:instrText xml:space="preserve"> CITATION Kev09 \l 6153 </w:instrText>
+          </w:r>
+          <w:r>
+            <w:fldChar w:fldCharType="separate"/>
+          </w:r>
+          <w:r>
+            <w:rPr>
+              <w:noProof/>
+            </w:rPr>
+            <w:t>(Ashton, 2009)</w:t>
+          </w:r>
+          <w:r>
+            <w:fldChar w:fldCharType="end"/>
+          </w:r>
+        </w:sdtContent>
+      </w:sdt>
     </w:p>
     <w:p>
       <w:r>
+        <w:t xml:space="preserve">The concept of the Internet of Things has grown greatly in ambition since 1999 however, the applications outlined in the book “Enabling Things to Talk” highlights some of these ambitions. </w:t>
+      </w:r>
+      <w:r>
+        <w:t xml:space="preserve">An example of an application outlined in this book is the concept of a “Smart City”, upgrading common city infrastructure such as traffic lights, signage, parking sensors etc. with IoT connectivity would allow a more responsive approach </w:t>
+      </w:r>
+      <w:r>
+        <w:t>in</w:t>
+      </w:r>
+      <w:r>
+        <w:t xml:space="preserve"> areas such as t</w:t>
+      </w:r>
+      <w:r>
+        <w:t xml:space="preserve">raffic and </w:t>
+      </w:r>
+      <w:r>
+        <w:t>public transport</w:t>
+      </w:r>
+      <w:r>
+        <w:t xml:space="preserve"> among many others. </w:t>
+      </w:r>
+    </w:p>
+    <w:p>
+      <w:r>
+        <w:t xml:space="preserve">This is just one of </w:t>
+      </w:r>
+      <w:r>
+        <w:t>numerous</w:t>
+      </w:r>
+      <w:r>
         <w:t xml:space="preserve"> </w:t>
       </w:r>
       <w:r>
-        <w:t>The Internet of Things is already having a large impact of manufac</w:t>
-      </w:r>
-      <w:r>
-        <w:t xml:space="preserve">turing, </w:t>
-      </w:r>
-      <w:r>
-        <w:t>logistics</w:t>
-      </w:r>
-      <w:r>
-        <w:t xml:space="preserve"> and healthcare</w:t>
-      </w:r>
-      <w:r>
-        <w:t xml:space="preserve"> industries. According to a report by Lopez Research</w:t>
-      </w:r>
-      <w:r>
-        <w:t>,</w:t>
-      </w:r>
-      <w:r>
-        <w:t xml:space="preserve"> 82% of manufacturers who have implemented IoT based “Smart Manufacturing” said that they experienced an increase in efficiency, 49% experienced fewer product defects and 45% experienced increased customer satisfaction.</w:t>
-      </w:r>
-      <w:r>
-        <w:t xml:space="preserve"> </w:t>
-      </w:r>
-      <w:r>
-        <w:t>This same report cites the German Manufacturer Bosch</w:t>
-      </w:r>
-      <w:r>
-        <w:t xml:space="preserve"> as</w:t>
-      </w:r>
-      <w:r>
-        <w:t xml:space="preserve"> referring to </w:t>
-      </w:r>
-      <w:r>
-        <w:t>the Io</w:t>
-      </w:r>
-      <w:r>
-        <w:t xml:space="preserve">T as the </w:t>
-      </w:r>
-      <w:r>
-        <w:t>“</w:t>
-      </w:r>
-      <w:r>
-        <w:rPr>
-          <w:rFonts w:ascii="Arial" w:hAnsi="Arial" w:cs="Arial"/>
-          <w:color w:val="000000"/>
-          <w:sz w:val="21"/>
-          <w:szCs w:val="21"/>
-          <w:shd w:val="clear" w:color="auto" w:fill="FFFFFF"/>
-        </w:rPr>
-        <w:t>fourth industrial revolution</w:t>
-      </w:r>
-      <w:r>
-        <w:rPr>
-          <w:rFonts w:ascii="Arial" w:hAnsi="Arial" w:cs="Arial"/>
-          <w:color w:val="000000"/>
-          <w:sz w:val="21"/>
-          <w:szCs w:val="21"/>
-          <w:shd w:val="clear" w:color="auto" w:fill="FFFFFF"/>
-        </w:rPr>
-        <w:t>”.</w:t>
+        <w:t>potential use cases for the I</w:t>
+      </w:r>
+      <w:r>
+        <w:t xml:space="preserve">nternet </w:t>
+      </w:r>
+      <w:r>
+        <w:t>o</w:t>
+      </w:r>
+      <w:r>
+        <w:t xml:space="preserve">f </w:t>
+      </w:r>
+      <w:r>
+        <w:t>T</w:t>
+      </w:r>
+      <w:r>
+        <w:t>hings</w:t>
+      </w:r>
+      <w:r>
+        <w:t>, others include Smart Homes, Factories, and Hospitals. In each of these instances, I</w:t>
+      </w:r>
+      <w:r>
+        <w:t>o</w:t>
+      </w:r>
+      <w:r>
+        <w:t xml:space="preserve">T capability allows </w:t>
+      </w:r>
+      <w:r>
+        <w:t>for a much greater level of autonomy in systems and lessens the need for Human intervention which in turn alleviates stresses on these</w:t>
+      </w:r>
+      <w:r>
+        <w:t xml:space="preserve"> systems.</w:t>
+      </w:r>
+    </w:p>
+    <w:p>
+      <w:r>
+        <w:t xml:space="preserve">This technology is currently in its infancy, </w:t>
+      </w:r>
+      <w:r>
+        <w:t>in 2009 the I</w:t>
+      </w:r>
+      <w:r>
+        <w:t xml:space="preserve">nternet </w:t>
+      </w:r>
+      <w:r>
+        <w:t>o</w:t>
+      </w:r>
+      <w:r>
+        <w:t xml:space="preserve">f </w:t>
+      </w:r>
+      <w:r>
+        <w:t>T</w:t>
+      </w:r>
+      <w:r>
+        <w:t>hings</w:t>
+      </w:r>
+      <w:r>
+        <w:t xml:space="preserve"> install base was made up of approximately 0.9 Billion units, estimates from the research company Gartner Inc.</w:t>
+      </w:r>
+      <w:r>
+        <w:t xml:space="preserve"> show</w:t>
+      </w:r>
+      <w:r>
+        <w:t xml:space="preserve"> a 30-fold incre</w:t>
+      </w:r>
+      <w:r>
+        <w:t>ase to 26 Billion units in 2020</w:t>
       </w:r>
       <w:sdt>
         <w:sdtPr>
-          <w:rPr>
-            <w:rFonts w:ascii="Arial" w:hAnsi="Arial" w:cs="Arial"/>
-            <w:color w:val="000000"/>
-            <w:sz w:val="21"/>
-            <w:szCs w:val="21"/>
-            <w:shd w:val="clear" w:color="auto" w:fill="FFFFFF"/>
-          </w:rPr>
+          <w:id w:val="478659620"/>
+          <w:citation/>
+        </w:sdtPr>
+        <w:sdtContent>
+          <w:r>
+            <w:fldChar w:fldCharType="begin"/>
+          </w:r>
+          <w:r>
+            <w:instrText xml:space="preserve"> CITATION Gar13 \l 6153 </w:instrText>
+          </w:r>
+          <w:r>
+            <w:fldChar w:fldCharType="separate"/>
+          </w:r>
+          <w:r>
+            <w:rPr>
+              <w:noProof/>
+            </w:rPr>
+            <w:t xml:space="preserve"> </w:t>
+          </w:r>
+          <w:r>
+            <w:rPr>
+              <w:noProof/>
+            </w:rPr>
+            <w:t>(Gartner, 2013)</w:t>
+          </w:r>
+          <w:r>
+            <w:fldChar w:fldCharType="end"/>
+          </w:r>
+        </w:sdtContent>
+      </w:sdt>
+      <w:r>
+        <w:t>.</w:t>
+      </w:r>
+      <w:r>
+        <w:t xml:space="preserve"> The CEO of Cisco Systems</w:t>
+      </w:r>
+      <w:r>
+        <w:t xml:space="preserve"> </w:t>
+      </w:r>
+      <w:r>
+        <w:t>John Chambers</w:t>
+      </w:r>
+      <w:r>
+        <w:t>,</w:t>
+      </w:r>
+      <w:r>
+        <w:t xml:space="preserve"> stated</w:t>
+      </w:r>
+      <w:r>
+        <w:t xml:space="preserve"> that his company</w:t>
+      </w:r>
+      <w:r>
+        <w:t xml:space="preserve"> estimates</w:t>
+      </w:r>
+      <w:r>
+        <w:t xml:space="preserve"> the</w:t>
+      </w:r>
+      <w:r>
+        <w:t xml:space="preserve"> I</w:t>
+      </w:r>
+      <w:r>
+        <w:t xml:space="preserve">nternet </w:t>
+      </w:r>
+      <w:r>
+        <w:t>o</w:t>
+      </w:r>
+      <w:r>
+        <w:t xml:space="preserve">f </w:t>
+      </w:r>
+      <w:r>
+        <w:t>T</w:t>
+      </w:r>
+      <w:r>
+        <w:t>hings</w:t>
+      </w:r>
+      <w:r>
+        <w:t xml:space="preserve"> will contribute as much as 19 Trillion US Dollars to the Global Economy over the next decade. </w:t>
+      </w:r>
+      <w:r>
+        <w:t>These figures highlight that while currently the I</w:t>
+      </w:r>
+      <w:r>
+        <w:t xml:space="preserve">nternet </w:t>
+      </w:r>
+      <w:r>
+        <w:t>o</w:t>
+      </w:r>
+      <w:r>
+        <w:t xml:space="preserve">f </w:t>
+      </w:r>
+      <w:r>
+        <w:t>T</w:t>
+      </w:r>
+      <w:r>
+        <w:t>hings</w:t>
+      </w:r>
+      <w:r>
+        <w:t xml:space="preserve"> is not widely adopted, it is growing at an exponential rate, meaning that soon it will become ubiquitous.</w:t>
+      </w:r>
+    </w:p>
+    <w:p>
+      <w:r>
+        <w:t xml:space="preserve"> </w:t>
+      </w:r>
+      <w:r>
+        <w:t>The Internet of Things is already having a large impact of manufac</w:t>
+      </w:r>
+      <w:r>
+        <w:t xml:space="preserve">turing, </w:t>
+      </w:r>
+      <w:r>
+        <w:t>logistics</w:t>
+      </w:r>
+      <w:r>
+        <w:t xml:space="preserve"> and healthcare</w:t>
+      </w:r>
+      <w:r>
+        <w:t xml:space="preserve"> industries. According to a report by Lopez Research</w:t>
+      </w:r>
+      <w:r>
+        <w:t>,</w:t>
+      </w:r>
+      <w:r>
+        <w:t xml:space="preserve"> 82% of manufacturers who have implemented IoT based “Smart Manufacturing” said that they experienced an increase in efficiency, 49% experienced fewer product defects and 45% experienced increased customer satisfaction.</w:t>
+      </w:r>
+      <w:r>
+        <w:t xml:space="preserve"> </w:t>
+      </w:r>
+      <w:r>
+        <w:t>This same report cites the German Manufacturer Bosch</w:t>
+      </w:r>
+      <w:r>
+        <w:t xml:space="preserve"> as</w:t>
+      </w:r>
+      <w:r>
+        <w:t xml:space="preserve"> referring to </w:t>
+      </w:r>
+      <w:r>
+        <w:t>the I</w:t>
+      </w:r>
+      <w:r>
+        <w:t xml:space="preserve">nternet </w:t>
+      </w:r>
+      <w:r>
+        <w:t>o</w:t>
+      </w:r>
+      <w:r>
+        <w:t xml:space="preserve">f </w:t>
+      </w:r>
+      <w:r>
+        <w:t>T</w:t>
+      </w:r>
+      <w:r>
+        <w:t>hings</w:t>
+      </w:r>
+      <w:r>
+        <w:t xml:space="preserve"> as the </w:t>
+      </w:r>
+      <w:r>
+        <w:t>“</w:t>
+      </w:r>
+      <w:r>
+        <w:t>fourth industrial revolution</w:t>
+      </w:r>
+      <w:r>
+        <w:t>”.</w:t>
+      </w:r>
+      <w:sdt>
+        <w:sdtPr>
           <w:id w:val="-1724970031"/>
           <w:citation/>
         </w:sdtPr>
         <w:sdtContent>
           <w:r>
-            <w:rPr>
-              <w:rFonts w:ascii="Arial" w:hAnsi="Arial" w:cs="Arial"/>
-              <w:color w:val="000000"/>
-              <w:sz w:val="21"/>
-              <w:szCs w:val="21"/>
-              <w:shd w:val="clear" w:color="auto" w:fill="FFFFFF"/>
-            </w:rPr>
             <w:fldChar w:fldCharType="begin"/>
           </w:r>
           <w:r>
-            <w:rPr>
-              <w:rFonts w:ascii="Arial" w:hAnsi="Arial" w:cs="Arial"/>
-              <w:color w:val="000000"/>
-              <w:sz w:val="21"/>
-              <w:szCs w:val="21"/>
-              <w:shd w:val="clear" w:color="auto" w:fill="FFFFFF"/>
-            </w:rPr>
             <w:instrText xml:space="preserve"> CITATION Lop14 \l 6153 </w:instrText>
           </w:r>
           <w:r>
-            <w:rPr>
-              <w:rFonts w:ascii="Arial" w:hAnsi="Arial" w:cs="Arial"/>
-              <w:color w:val="000000"/>
-              <w:sz w:val="21"/>
-              <w:szCs w:val="21"/>
-              <w:shd w:val="clear" w:color="auto" w:fill="FFFFFF"/>
-            </w:rPr>
             <w:fldChar w:fldCharType="separate"/>
           </w:r>
           <w:r>
             <w:rPr>
-              <w:rFonts w:ascii="Arial" w:hAnsi="Arial" w:cs="Arial"/>
-              <w:noProof/>
-              <w:color w:val="000000"/>
-              <w:sz w:val="21"/>
-              <w:szCs w:val="21"/>
-              <w:shd w:val="clear" w:color="auto" w:fill="FFFFFF"/>
+              <w:noProof/>
             </w:rPr>
             <w:t xml:space="preserve"> </w:t>
           </w:r>
           <w:r>
             <w:rPr>
-              <w:rFonts w:ascii="Arial" w:hAnsi="Arial" w:cs="Arial"/>
-              <w:noProof/>
-              <w:color w:val="000000"/>
-              <w:sz w:val="21"/>
-              <w:szCs w:val="21"/>
-              <w:shd w:val="clear" w:color="auto" w:fill="FFFFFF"/>
+              <w:noProof/>
             </w:rPr>
             <w:t>(Lopez Research, 2014)</w:t>
           </w:r>
           <w:r>
-            <w:rPr>
-              <w:rFonts w:ascii="Arial" w:hAnsi="Arial" w:cs="Arial"/>
-              <w:color w:val="000000"/>
-              <w:sz w:val="21"/>
-              <w:szCs w:val="21"/>
-              <w:shd w:val="clear" w:color="auto" w:fill="FFFFFF"/>
-            </w:rPr>
             <w:fldChar w:fldCharType="end"/>
           </w:r>
         </w:sdtContent>
       </w:sdt>
     </w:p>
     <w:p>
-      <w:bookmarkStart w:id="0" w:name="_GoBack"/>
-      <w:bookmarkEnd w:id="0"/>
+      <w:r>
+        <w:t xml:space="preserve">While the impact to </w:t>
+      </w:r>
+      <w:r>
+        <w:t>I</w:t>
+      </w:r>
+      <w:r>
+        <w:t>ndustry has been quite profound, hasn’t become very obvious to the average consumer</w:t>
+      </w:r>
+      <w:r>
+        <w:t xml:space="preserve"> according to a 2014 survey of 2,000 consumers 87% hadn’t heard of the term “Internet of Things” despite studies forecasting mass adoption in the near future.  The same survey showed that 64% of Customers did not purchase an IoT device because they were unaware smart devices were available for purchase. This lack of awareness and value perception is the largest barrier to mass-adoption of the technology.</w:t>
+      </w:r>
     </w:p>
     <w:p>
       <w:r>
         <w:br w:type="page"/>
       </w:r>
     </w:p>
-    <w:p/>
+    <w:p>
+      <w:r>
+        <w:lastRenderedPageBreak/>
+        <w:t xml:space="preserve">This survey highlights that these are not the only barriers to the consumer adoption of the Internet of Things another large issue is concerns over privacy and information security. </w:t>
+      </w:r>
+      <w:r>
+        <w:t>According to the survey 26% of Consumers expressed concerns over privacy.</w:t>
+      </w:r>
+      <w:r>
+        <w:t xml:space="preserve"> </w:t>
+      </w:r>
+    </w:p>
+    <w:p>
+      <w:r>
+        <w:t xml:space="preserve">Despite these barriers, there has been a </w:t>
+      </w:r>
+      <w:r>
+        <w:t>steady increase in the adoption rate of both wearable devices such as Smart Watches and Fitness devices as well as in the Home with devices such as Smart Thermostats, Lights and Fridges. According to the same Accenture Survey two-thirds of those surveyed said they planned to purchase an in-home smart device in the next 5 years and 33% stated they would purchase a wearable device in the next five years.</w:t>
+      </w:r>
+      <w:r>
+        <w:t xml:space="preserve"> </w:t>
+      </w:r>
+    </w:p>
+    <w:p>
+      <w:r>
+        <w:t xml:space="preserve"> </w:t>
+      </w:r>
+      <w:r>
+        <w:t>Alongside the in-home smart devices and wearable devices, o</w:t>
+      </w:r>
+      <w:r>
+        <w:t>ne of the main areas which has seen a noticeable and ongoing integration into the Internet of Things is the Motor Vehicle industry. According to an Article in the IEEE Internet of Things Journal</w:t>
+      </w:r>
+      <w:r>
+        <w:t xml:space="preserve"> the “</w:t>
+      </w:r>
+      <w:r>
+        <w:t>percentage of Internet-integrated vehicle services will jump from 10% today to 90% by 2020</w:t>
+      </w:r>
+      <w:r>
+        <w:t xml:space="preserve">” </w:t>
+      </w:r>
+      <w:sdt>
+        <w:sdtPr>
+          <w:id w:val="1749622290"/>
+          <w:citation/>
+        </w:sdtPr>
+        <w:sdtContent>
+          <w:r>
+            <w:fldChar w:fldCharType="begin"/>
+          </w:r>
+          <w:r>
+            <w:instrText xml:space="preserve"> CITATION Nin14 \l 6153 </w:instrText>
+          </w:r>
+          <w:r>
+            <w:fldChar w:fldCharType="separate"/>
+          </w:r>
+          <w:r>
+            <w:rPr>
+              <w:noProof/>
+            </w:rPr>
+            <w:t>(Lu, et al., 2014)</w:t>
+          </w:r>
+          <w:r>
+            <w:fldChar w:fldCharType="end"/>
+          </w:r>
+        </w:sdtContent>
+      </w:sdt>
+      <w:r>
+        <w:t xml:space="preserve">. </w:t>
+      </w:r>
+    </w:p>
+    <w:p>
+      <w:r>
+        <w:t xml:space="preserve">This is just a brief overview of the Internet of Things and the opportunities it presents for both Industry and the Consumer. </w:t>
+      </w:r>
+      <w:r>
+        <w:t xml:space="preserve">It presents a great opportunity to revolutionize the way we live our lives in the same way that the Internet has over the last decade. </w:t>
+      </w:r>
+    </w:p>
     <w:sdt>
       <w:sdtPr>
         <w:id w:val="-1845853395"/>
@@ -300,243 +580,416 @@
             <w:t>References</w:t>
           </w:r>
         </w:p>
-        <w:sdt>
-          <w:sdtPr>
-            <w:id w:val="-573587230"/>
-            <w:bibliography/>
-          </w:sdtPr>
-          <w:sdtContent>
-            <w:p>
-              <w:pPr>
-                <w:pStyle w:val="Bibliography"/>
-                <w:rPr>
-                  <w:noProof/>
-                  <w:sz w:val="24"/>
-                  <w:szCs w:val="24"/>
-                  <w:lang w:val="en-US"/>
-                </w:rPr>
-              </w:pPr>
-              <w:r>
-                <w:fldChar w:fldCharType="begin"/>
-              </w:r>
-              <w:r>
-                <w:instrText xml:space="preserve"> BIBLIOGRAPHY </w:instrText>
-              </w:r>
-              <w:r>
-                <w:fldChar w:fldCharType="separate"/>
-              </w:r>
-              <w:r>
-                <w:rPr>
-                  <w:noProof/>
-                  <w:lang w:val="en-US"/>
-                </w:rPr>
-                <w:t xml:space="preserve">Alessandro Bassi, R. v. K. M. B. S. L. M. F. S. M. T. K., 2013. </w:t>
-              </w:r>
-              <w:r>
-                <w:rPr>
-                  <w:i/>
-                  <w:iCs/>
-                  <w:noProof/>
-                  <w:lang w:val="en-US"/>
-                </w:rPr>
-                <w:t xml:space="preserve">Enabling Things to Talk. </w:t>
-              </w:r>
-              <w:r>
-                <w:rPr>
-                  <w:noProof/>
-                  <w:lang w:val="en-US"/>
-                </w:rPr>
-                <w:t>1st ed. New York: Springer Open.</w:t>
-              </w:r>
-            </w:p>
-            <w:p>
-              <w:pPr>
-                <w:pStyle w:val="Bibliography"/>
-                <w:rPr>
-                  <w:noProof/>
-                  <w:lang w:val="en-US"/>
-                </w:rPr>
-              </w:pPr>
-              <w:r>
-                <w:rPr>
-                  <w:noProof/>
-                  <w:lang w:val="en-US"/>
-                </w:rPr>
-                <w:t xml:space="preserve">Cisco, 2011. </w:t>
-              </w:r>
-              <w:r>
-                <w:rPr>
-                  <w:i/>
-                  <w:iCs/>
-                  <w:noProof/>
-                  <w:lang w:val="en-US"/>
-                </w:rPr>
-                <w:t xml:space="preserve">The Internet of Things - How the Next Evolution of the Internet is Changing Everything, </w:t>
-              </w:r>
-              <w:r>
-                <w:rPr>
-                  <w:noProof/>
-                  <w:lang w:val="en-US"/>
-                </w:rPr>
-                <w:t>s.l.: Cisco.</w:t>
-              </w:r>
-            </w:p>
-            <w:p>
-              <w:pPr>
-                <w:pStyle w:val="Bibliography"/>
-                <w:rPr>
-                  <w:noProof/>
-                  <w:lang w:val="en-US"/>
-                </w:rPr>
-              </w:pPr>
-              <w:r>
-                <w:rPr>
-                  <w:noProof/>
-                  <w:lang w:val="en-US"/>
-                </w:rPr>
-                <w:t xml:space="preserve">John Chambers, 2014. </w:t>
-              </w:r>
-              <w:r>
-                <w:rPr>
-                  <w:i/>
-                  <w:iCs/>
-                  <w:noProof/>
-                  <w:lang w:val="en-US"/>
-                </w:rPr>
-                <w:t xml:space="preserve">Are you ready for the Internet of everything. </w:t>
-              </w:r>
-              <w:r>
-                <w:rPr>
-                  <w:noProof/>
-                  <w:lang w:val="en-US"/>
-                </w:rPr>
-                <w:t xml:space="preserve">[Online] </w:t>
-              </w:r>
-              <w:r>
-                <w:rPr>
-                  <w:noProof/>
-                  <w:lang w:val="en-US"/>
-                </w:rPr>
-                <w:br/>
-                <w:t xml:space="preserve">Available at: </w:t>
-              </w:r>
-              <w:r>
-                <w:rPr>
-                  <w:noProof/>
-                  <w:u w:val="single"/>
-                  <w:lang w:val="en-US"/>
-                </w:rPr>
-                <w:t>https://agenda.weforum.org/2014/01/are-you-ready-for-the-internet-of-everything/</w:t>
-              </w:r>
-              <w:r>
-                <w:rPr>
-                  <w:noProof/>
-                  <w:lang w:val="en-US"/>
-                </w:rPr>
-                <w:br/>
-                <w:t>[Accessed 12 October 2015].</w:t>
-              </w:r>
-            </w:p>
-            <w:p>
-              <w:pPr>
-                <w:pStyle w:val="Bibliography"/>
-                <w:rPr>
-                  <w:noProof/>
-                  <w:lang w:val="en-US"/>
-                </w:rPr>
-              </w:pPr>
-              <w:r>
-                <w:rPr>
-                  <w:noProof/>
-                  <w:lang w:val="en-US"/>
-                </w:rPr>
-                <w:t xml:space="preserve">Lopez Research, 2014. </w:t>
-              </w:r>
-              <w:r>
-                <w:rPr>
-                  <w:i/>
-                  <w:iCs/>
-                  <w:noProof/>
-                  <w:lang w:val="en-US"/>
-                </w:rPr>
-                <w:t xml:space="preserve">“Building Smarter Manufacturing With The, </w:t>
-              </w:r>
-              <w:r>
-                <w:rPr>
-                  <w:noProof/>
-                  <w:lang w:val="en-US"/>
-                </w:rPr>
-                <w:t>San Francisco: Lopez Research.</w:t>
-              </w:r>
-            </w:p>
-            <w:p>
-              <w:pPr>
-                <w:pStyle w:val="Bibliography"/>
-                <w:rPr>
-                  <w:noProof/>
-                  <w:lang w:val="en-US"/>
-                </w:rPr>
-              </w:pPr>
-              <w:r>
-                <w:rPr>
-                  <w:noProof/>
-                  <w:lang w:val="en-US"/>
-                </w:rPr>
-                <w:t xml:space="preserve">Technopedia, 2015. </w:t>
-              </w:r>
-              <w:r>
-                <w:rPr>
-                  <w:i/>
-                  <w:iCs/>
-                  <w:noProof/>
-                  <w:lang w:val="en-US"/>
-                </w:rPr>
-                <w:t xml:space="preserve">Internet of things (IoT. </w:t>
-              </w:r>
-              <w:r>
-                <w:rPr>
-                  <w:noProof/>
-                  <w:lang w:val="en-US"/>
-                </w:rPr>
-                <w:t xml:space="preserve">[Online] </w:t>
-              </w:r>
-              <w:r>
-                <w:rPr>
-                  <w:noProof/>
-                  <w:lang w:val="en-US"/>
-                </w:rPr>
-                <w:br/>
-                <w:t xml:space="preserve">Available at: </w:t>
-              </w:r>
-              <w:r>
-                <w:rPr>
-                  <w:noProof/>
-                  <w:u w:val="single"/>
-                  <w:lang w:val="en-US"/>
-                </w:rPr>
-                <w:t>https://www.techopedia.com/definition/28247/internet-of-things-iot</w:t>
-              </w:r>
-              <w:r>
-                <w:rPr>
-                  <w:noProof/>
-                  <w:lang w:val="en-US"/>
-                </w:rPr>
-                <w:br/>
-                <w:t>[Accessed 12 October 2015].</w:t>
-              </w:r>
-            </w:p>
-            <w:p>
-              <w:r>
-                <w:rPr>
-                  <w:b/>
-                  <w:bCs/>
-                  <w:noProof/>
-                </w:rPr>
-                <w:fldChar w:fldCharType="end"/>
-              </w:r>
-            </w:p>
-          </w:sdtContent>
-        </w:sdt>
+        <w:p>
+          <w:pPr>
+            <w:rPr>
+              <w:noProof/>
+              <w:lang w:val="en-US"/>
+            </w:rPr>
+          </w:pPr>
+          <w:r>
+            <w:rPr>
+              <w:noProof/>
+              <w:lang w:val="en-US"/>
+            </w:rPr>
+            <w:t xml:space="preserve">Accenture, 2014. </w:t>
+          </w:r>
+          <w:r>
+            <w:rPr>
+              <w:i/>
+              <w:iCs/>
+              <w:noProof/>
+              <w:lang w:val="en-US"/>
+            </w:rPr>
+            <w:t xml:space="preserve">The Internet of Things: The Future of Consumer Adoption. </w:t>
+          </w:r>
+          <w:r>
+            <w:rPr>
+              <w:noProof/>
+              <w:lang w:val="en-US"/>
+            </w:rPr>
+            <w:t xml:space="preserve">[Online] </w:t>
+          </w:r>
+          <w:r>
+            <w:rPr>
+              <w:noProof/>
+              <w:lang w:val="en-US"/>
+            </w:rPr>
+            <w:br/>
+            <w:t xml:space="preserve">Available at: </w:t>
+          </w:r>
+          <w:r>
+            <w:rPr>
+              <w:noProof/>
+              <w:u w:val="single"/>
+              <w:lang w:val="en-US"/>
+            </w:rPr>
+            <w:t>https://www.accenture.com/us-en/insight-internet-things-future-consumer-adoption.aspx</w:t>
+          </w:r>
+          <w:r>
+            <w:rPr>
+              <w:noProof/>
+              <w:lang w:val="en-US"/>
+            </w:rPr>
+            <w:br/>
+            <w:t>[Accessed 15 October 2015].</w:t>
+          </w:r>
+        </w:p>
+        <w:p>
+          <w:pPr>
+            <w:rPr>
+              <w:noProof/>
+              <w:lang w:val="en-US"/>
+            </w:rPr>
+          </w:pPr>
+          <w:r>
+            <w:rPr>
+              <w:noProof/>
+              <w:lang w:val="en-US"/>
+            </w:rPr>
+            <w:t xml:space="preserve">Ashton, K., 2009. </w:t>
+          </w:r>
+          <w:r>
+            <w:rPr>
+              <w:i/>
+              <w:iCs/>
+              <w:noProof/>
+              <w:lang w:val="en-US"/>
+            </w:rPr>
+            <w:t xml:space="preserve">That 'Internet of Things' Thing. </w:t>
+          </w:r>
+          <w:r>
+            <w:rPr>
+              <w:noProof/>
+              <w:lang w:val="en-US"/>
+            </w:rPr>
+            <w:t xml:space="preserve">[Online] </w:t>
+          </w:r>
+          <w:r>
+            <w:rPr>
+              <w:noProof/>
+              <w:lang w:val="en-US"/>
+            </w:rPr>
+            <w:br/>
+            <w:t xml:space="preserve">Available at: </w:t>
+          </w:r>
+          <w:r>
+            <w:rPr>
+              <w:noProof/>
+              <w:u w:val="single"/>
+              <w:lang w:val="en-US"/>
+            </w:rPr>
+            <w:t>http://www.rfidjournal.com/articles/view?4986</w:t>
+          </w:r>
+          <w:r>
+            <w:rPr>
+              <w:noProof/>
+              <w:lang w:val="en-US"/>
+            </w:rPr>
+            <w:br/>
+            <w:t>[Accessed 13 October 2015].</w:t>
+          </w:r>
+        </w:p>
+        <w:p>
+          <w:pPr>
+            <w:rPr>
+              <w:noProof/>
+              <w:lang w:val="en-US"/>
+            </w:rPr>
+          </w:pPr>
+          <w:r>
+            <w:rPr>
+              <w:noProof/>
+              <w:lang w:val="en-US"/>
+            </w:rPr>
+            <w:t xml:space="preserve">Bassi, A. et al., 2013. </w:t>
+          </w:r>
+          <w:r>
+            <w:rPr>
+              <w:i/>
+              <w:iCs/>
+              <w:noProof/>
+              <w:lang w:val="en-US"/>
+            </w:rPr>
+            <w:t xml:space="preserve">Enabling Things to Talk. </w:t>
+          </w:r>
+          <w:r>
+            <w:rPr>
+              <w:noProof/>
+              <w:lang w:val="en-US"/>
+            </w:rPr>
+            <w:t>1st ed. New York: Springer Open.</w:t>
+          </w:r>
+        </w:p>
+        <w:p>
+          <w:pPr>
+            <w:rPr>
+              <w:noProof/>
+              <w:lang w:val="en-US"/>
+            </w:rPr>
+          </w:pPr>
+          <w:r>
+            <w:rPr>
+              <w:noProof/>
+              <w:lang w:val="en-US"/>
+            </w:rPr>
+            <w:t xml:space="preserve">Cisco, 2011. </w:t>
+          </w:r>
+          <w:r>
+            <w:rPr>
+              <w:i/>
+              <w:iCs/>
+              <w:noProof/>
+              <w:lang w:val="en-US"/>
+            </w:rPr>
+            <w:t xml:space="preserve">The Internet of Things - How the Next Evolution of the Internet is Changing Everything, </w:t>
+          </w:r>
+          <w:r>
+            <w:rPr>
+              <w:noProof/>
+              <w:lang w:val="en-US"/>
+            </w:rPr>
+            <w:t>s.l.: Cisco.</w:t>
+          </w:r>
+        </w:p>
+        <w:p>
+          <w:pPr>
+            <w:rPr>
+              <w:noProof/>
+              <w:lang w:val="en-US"/>
+            </w:rPr>
+          </w:pPr>
+          <w:r>
+            <w:rPr>
+              <w:noProof/>
+              <w:lang w:val="en-US"/>
+            </w:rPr>
+            <w:t xml:space="preserve">Gartner, 2013. </w:t>
+          </w:r>
+          <w:r>
+            <w:rPr>
+              <w:i/>
+              <w:iCs/>
+              <w:noProof/>
+              <w:lang w:val="en-US"/>
+            </w:rPr>
+            <w:t xml:space="preserve">Gartner Says the Internet of Things Installed Base Will Grow to 26 Billion Units By 2020. </w:t>
+          </w:r>
+          <w:r>
+            <w:rPr>
+              <w:noProof/>
+              <w:lang w:val="en-US"/>
+            </w:rPr>
+            <w:t xml:space="preserve">[Online] </w:t>
+          </w:r>
+          <w:r>
+            <w:rPr>
+              <w:noProof/>
+              <w:lang w:val="en-US"/>
+            </w:rPr>
+            <w:br/>
+            <w:t xml:space="preserve">Available at: </w:t>
+          </w:r>
+          <w:r>
+            <w:rPr>
+              <w:noProof/>
+              <w:u w:val="single"/>
+              <w:lang w:val="en-US"/>
+            </w:rPr>
+            <w:t>h</w:t>
+          </w:r>
+          <w:bookmarkStart w:id="0" w:name="_GoBack"/>
+          <w:bookmarkEnd w:id="0"/>
+          <w:r>
+            <w:rPr>
+              <w:noProof/>
+              <w:u w:val="single"/>
+              <w:lang w:val="en-US"/>
+            </w:rPr>
+            <w:t>ttp://www.gartner.com/newsroom/id/2636073</w:t>
+          </w:r>
+          <w:r>
+            <w:rPr>
+              <w:noProof/>
+              <w:lang w:val="en-US"/>
+            </w:rPr>
+            <w:br/>
+            <w:t>[Accessed 12 October 2015].</w:t>
+          </w:r>
+        </w:p>
+        <w:p>
+          <w:pPr>
+            <w:rPr>
+              <w:noProof/>
+              <w:lang w:val="en-US"/>
+            </w:rPr>
+          </w:pPr>
+          <w:r>
+            <w:rPr>
+              <w:noProof/>
+              <w:lang w:val="en-US"/>
+            </w:rPr>
+            <w:t xml:space="preserve">John Chambers, 2014. </w:t>
+          </w:r>
+          <w:r>
+            <w:rPr>
+              <w:i/>
+              <w:iCs/>
+              <w:noProof/>
+              <w:lang w:val="en-US"/>
+            </w:rPr>
+            <w:t xml:space="preserve">Are you ready for the Internet of everything. </w:t>
+          </w:r>
+          <w:r>
+            <w:rPr>
+              <w:noProof/>
+              <w:lang w:val="en-US"/>
+            </w:rPr>
+            <w:t xml:space="preserve">[Online] </w:t>
+          </w:r>
+          <w:r>
+            <w:rPr>
+              <w:noProof/>
+              <w:lang w:val="en-US"/>
+            </w:rPr>
+            <w:br/>
+            <w:t xml:space="preserve">Available at: </w:t>
+          </w:r>
+          <w:r>
+            <w:rPr>
+              <w:noProof/>
+              <w:u w:val="single"/>
+              <w:lang w:val="en-US"/>
+            </w:rPr>
+            <w:t>https://agenda.weforum.org/2014/01/are-you-ready-for-the-internet-of-everything/</w:t>
+          </w:r>
+          <w:r>
+            <w:rPr>
+              <w:noProof/>
+              <w:lang w:val="en-US"/>
+            </w:rPr>
+            <w:br/>
+            <w:t>[Accessed 12 October 2015].</w:t>
+          </w:r>
+        </w:p>
+        <w:p>
+          <w:pPr>
+            <w:rPr>
+              <w:noProof/>
+              <w:lang w:val="en-US"/>
+            </w:rPr>
+          </w:pPr>
+          <w:r>
+            <w:rPr>
+              <w:noProof/>
+              <w:lang w:val="en-US"/>
+            </w:rPr>
+            <w:t xml:space="preserve">Lopez Research, 2014. </w:t>
+          </w:r>
+          <w:r>
+            <w:rPr>
+              <w:i/>
+              <w:iCs/>
+              <w:noProof/>
+              <w:lang w:val="en-US"/>
+            </w:rPr>
+            <w:t xml:space="preserve">“Building Smarter Manufacturing With The, </w:t>
+          </w:r>
+          <w:r>
+            <w:rPr>
+              <w:noProof/>
+              <w:lang w:val="en-US"/>
+            </w:rPr>
+            <w:t>San Francisco: Lopez Research.</w:t>
+          </w:r>
+        </w:p>
+        <w:p>
+          <w:pPr>
+            <w:rPr>
+              <w:noProof/>
+              <w:lang w:val="en-US"/>
+            </w:rPr>
+          </w:pPr>
+          <w:r>
+            <w:rPr>
+              <w:noProof/>
+              <w:lang w:val="en-US"/>
+            </w:rPr>
+            <w:t xml:space="preserve">Lu, N. et al., 2014. Connected Vehicles: Solutions and Challenges. </w:t>
+          </w:r>
+          <w:r>
+            <w:rPr>
+              <w:i/>
+              <w:iCs/>
+              <w:noProof/>
+              <w:lang w:val="en-US"/>
+            </w:rPr>
+            <w:t xml:space="preserve">Internet of Things Journal, IEEE, </w:t>
+          </w:r>
+          <w:r>
+            <w:rPr>
+              <w:noProof/>
+              <w:lang w:val="en-US"/>
+            </w:rPr>
+            <w:t>pp. 289 - 299.</w:t>
+          </w:r>
+        </w:p>
+        <w:p>
+          <w:pPr>
+            <w:rPr>
+              <w:noProof/>
+              <w:lang w:val="en-US"/>
+            </w:rPr>
+          </w:pPr>
+          <w:r>
+            <w:rPr>
+              <w:noProof/>
+              <w:lang w:val="en-US"/>
+            </w:rPr>
+            <w:t xml:space="preserve">Technopedia, 2015. </w:t>
+          </w:r>
+          <w:r>
+            <w:rPr>
+              <w:i/>
+              <w:iCs/>
+              <w:noProof/>
+              <w:lang w:val="en-US"/>
+            </w:rPr>
+            <w:t xml:space="preserve">Internet of things (IoT. </w:t>
+          </w:r>
+          <w:r>
+            <w:rPr>
+              <w:noProof/>
+              <w:lang w:val="en-US"/>
+            </w:rPr>
+            <w:t xml:space="preserve">[Online] </w:t>
+          </w:r>
+          <w:r>
+            <w:rPr>
+              <w:noProof/>
+              <w:lang w:val="en-US"/>
+            </w:rPr>
+            <w:br/>
+            <w:t xml:space="preserve">Available at: </w:t>
+          </w:r>
+          <w:r>
+            <w:rPr>
+              <w:noProof/>
+              <w:u w:val="single"/>
+              <w:lang w:val="en-US"/>
+            </w:rPr>
+            <w:t>https://www.techopedia.com/definition/28247/internet-of-things-iot</w:t>
+          </w:r>
+          <w:r>
+            <w:rPr>
+              <w:noProof/>
+              <w:lang w:val="en-US"/>
+            </w:rPr>
+            <w:br/>
+            <w:t>[Accessed 12 October 2015].</w:t>
+          </w:r>
+        </w:p>
+        <w:p/>
       </w:sdtContent>
     </w:sdt>
     <w:p/>
@@ -969,7 +1422,6 @@
   <w:style w:type="character" w:default="1" w:styleId="DefaultParagraphFont">
     <w:name w:val="Default Paragraph Font"/>
     <w:uiPriority w:val="1"/>
-    <w:semiHidden/>
     <w:unhideWhenUsed/>
   </w:style>
   <w:style w:type="table" w:default="1" w:styleId="TableNormal">
@@ -1115,6 +1567,36 @@
     <w:name w:val="apple-converted-space"/>
     <w:basedOn w:val="DefaultParagraphFont"/>
     <w:rsid w:val="00857046"/>
+  </w:style>
+  <w:style w:type="paragraph" w:styleId="BalloonText">
+    <w:name w:val="Balloon Text"/>
+    <w:basedOn w:val="Normal"/>
+    <w:link w:val="BalloonTextChar"/>
+    <w:uiPriority w:val="99"/>
+    <w:semiHidden/>
+    <w:unhideWhenUsed/>
+    <w:rsid w:val="00017FB6"/>
+    <w:pPr>
+      <w:spacing w:after="0" w:line="240" w:lineRule="auto"/>
+    </w:pPr>
+    <w:rPr>
+      <w:rFonts w:ascii="Segoe UI" w:hAnsi="Segoe UI" w:cs="Segoe UI"/>
+      <w:sz w:val="18"/>
+      <w:szCs w:val="18"/>
+    </w:rPr>
+  </w:style>
+  <w:style w:type="character" w:customStyle="1" w:styleId="BalloonTextChar">
+    <w:name w:val="Balloon Text Char"/>
+    <w:basedOn w:val="DefaultParagraphFont"/>
+    <w:link w:val="BalloonText"/>
+    <w:uiPriority w:val="99"/>
+    <w:semiHidden/>
+    <w:rsid w:val="00017FB6"/>
+    <w:rPr>
+      <w:rFonts w:ascii="Segoe UI" w:hAnsi="Segoe UI" w:cs="Segoe UI"/>
+      <w:sz w:val="18"/>
+      <w:szCs w:val="18"/>
+    </w:rPr>
   </w:style>
 </w:styles>
 </file>
@@ -1383,28 +1865,6 @@
 <file path=customXml/item1.xml><?xml version="1.0" encoding="utf-8"?>
 <b:Sources xmlns:b="http://schemas.openxmlformats.org/officeDocument/2006/bibliography" xmlns="http://schemas.openxmlformats.org/officeDocument/2006/bibliography" SelectedStyle="\HarvardAnglia2008OfficeOnline.xsl" StyleName="Harvard - Anglia" Version="2008">
   <b:Source>
-    <b:Tag>Ale13</b:Tag>
-    <b:SourceType>Book</b:SourceType>
-    <b:Guid>{A75FDDC4-8185-4D21-A366-8AF5AB9D799D}</b:Guid>
-    <b:Title>Enabling Things to Talk</b:Title>
-    <b:Year>2013</b:Year>
-    <b:Author>
-      <b:Author>
-        <b:NameList>
-          <b:Person>
-            <b:Last>Alessandro Bassi</b:Last>
-            <b:First>Rob</b:First>
-            <b:Middle>van Kranenburg, Martin Bauer, Sebastian Lange, Martin Fiedler, Stefan Meissner, Thorsten Kramp</b:Middle>
-          </b:Person>
-        </b:NameList>
-      </b:Author>
-    </b:Author>
-    <b:City>New York</b:City>
-    <b:Publisher>Springer Open</b:Publisher>
-    <b:Edition>1st</b:Edition>
-    <b:RefOrder>3</b:RefOrder>
-  </b:Source>
-  <b:Source>
     <b:Tag>Cis11</b:Tag>
     <b:SourceType>Report</b:SourceType>
     <b:Guid>{225F974B-4ED2-42D0-9E5A-D2E71A1F4335}</b:Guid>
@@ -1416,7 +1876,7 @@
         <b:Corporate>Cisco</b:Corporate>
       </b:Author>
     </b:Author>
-    <b:RefOrder>4</b:RefOrder>
+    <b:RefOrder>6</b:RefOrder>
   </b:Source>
   <b:Source>
     <b:Tag>Tec15</b:Tag>
@@ -1448,15 +1908,142 @@
     </b:Author>
     <b:Publisher>Lopez Research</b:Publisher>
     <b:City>San Francisco</b:City>
+    <b:RefOrder>4</b:RefOrder>
+  </b:Source>
+  <b:Source>
+    <b:Tag>Gar13</b:Tag>
+    <b:SourceType>InternetSite</b:SourceType>
+    <b:Guid>{51DCA4D9-E498-415B-8E2F-3AE8C22B1349}</b:Guid>
+    <b:Title>Gartner Says the Internet of Things Installed Base Will Grow to 26 Billion Units By 2020</b:Title>
+    <b:Year>2013</b:Year>
+    <b:YearAccessed>2015</b:YearAccessed>
+    <b:MonthAccessed>October</b:MonthAccessed>
+    <b:DayAccessed>12</b:DayAccessed>
+    <b:URL>http://www.gartner.com/newsroom/id/2636073</b:URL>
+    <b:Author>
+      <b:Author>
+        <b:Corporate>Gartner</b:Corporate>
+      </b:Author>
+    </b:Author>
+    <b:RefOrder>3</b:RefOrder>
+  </b:Source>
+  <b:Source>
+    <b:Tag>Kev09</b:Tag>
+    <b:SourceType>InternetSite</b:SourceType>
+    <b:Guid>{FAEECC2E-3E07-4000-8956-61D0FC6E55DC}</b:Guid>
+    <b:Author>
+      <b:Author>
+        <b:NameList>
+          <b:Person>
+            <b:Last>Ashton</b:Last>
+            <b:First>Kevin</b:First>
+          </b:Person>
+        </b:NameList>
+      </b:Author>
+    </b:Author>
+    <b:Title>That 'Internet of Things' Thing</b:Title>
+    <b:Year>2009</b:Year>
+    <b:YearAccessed>2015</b:YearAccessed>
+    <b:MonthAccessed>October</b:MonthAccessed>
+    <b:DayAccessed>13</b:DayAccessed>
+    <b:URL>http://www.rfidjournal.com/articles/view?4986</b:URL>
     <b:RefOrder>2</b:RefOrder>
+  </b:Source>
+  <b:Source>
+    <b:Tag>Nin14</b:Tag>
+    <b:SourceType>JournalArticle</b:SourceType>
+    <b:Guid>{FC38EF28-74D6-4749-B2CA-B7C50C06B802}</b:Guid>
+    <b:Title>Connected Vehicles: Solutions and Challenges</b:Title>
+    <b:Year>2014</b:Year>
+    <b:Author>
+      <b:Author>
+        <b:NameList>
+          <b:Person>
+            <b:Last>Lu</b:Last>
+            <b:First>Ning</b:First>
+          </b:Person>
+          <b:Person>
+            <b:Last>Cheng</b:Last>
+            <b:First>Nan</b:First>
+          </b:Person>
+          <b:Person>
+            <b:Last>Zhang</b:Last>
+            <b:First>Ning</b:First>
+          </b:Person>
+          <b:Person>
+            <b:Last>Shen</b:Last>
+            <b:First>Xuemin</b:First>
+          </b:Person>
+          <b:Person>
+            <b:Last>Mark</b:Last>
+            <b:First>J.W.</b:First>
+          </b:Person>
+        </b:NameList>
+      </b:Author>
+    </b:Author>
+    <b:JournalName>Internet of Things Journal, IEEE</b:JournalName>
+    <b:Pages>289 - 299</b:Pages>
+    <b:RefOrder>5</b:RefOrder>
+  </b:Source>
+  <b:Source>
+    <b:Tag>Ale13</b:Tag>
+    <b:SourceType>Book</b:SourceType>
+    <b:Guid>{70FC439E-19C0-41DC-A98A-CD63ADDA9F27}</b:Guid>
+    <b:Title>Enabling Things to Talk</b:Title>
+    <b:Year>2013</b:Year>
+    <b:Author>
+      <b:Author>
+        <b:NameList>
+          <b:Person>
+            <b:Last>Bassi</b:Last>
+            <b:First>Alessandro</b:First>
+          </b:Person>
+          <b:Person>
+            <b:Last>Bauer</b:Last>
+            <b:First>Martin</b:First>
+          </b:Person>
+          <b:Person>
+            <b:Last>Fiedler</b:Last>
+            <b:First>Martin</b:First>
+          </b:Person>
+          <b:Person>
+            <b:Last>Kramp</b:Last>
+            <b:First>Thorsten</b:First>
+          </b:Person>
+          <b:Person>
+            <b:Last>Kranenburg</b:Last>
+            <b:Middle>Van</b:Middle>
+            <b:First>Rob</b:First>
+          </b:Person>
+          <b:Person>
+            <b:Last>Lange</b:Last>
+            <b:First>Sebastian</b:First>
+          </b:Person>
+          <b:Person>
+            <b:Last>Meissner</b:Last>
+            <b:First>Stefan</b:First>
+          </b:Person>
+        </b:NameList>
+      </b:Author>
+    </b:Author>
+    <b:City>New York</b:City>
+    <b:Publisher>Springer Open</b:Publisher>
+    <b:Edition>1st</b:Edition>
+    <b:RefOrder>7</b:RefOrder>
   </b:Source>
   <b:Source>
     <b:Tag>Joh14</b:Tag>
     <b:SourceType>InternetSite</b:SourceType>
-    <b:Guid>{DC199634-6A27-42F0-A0F6-D2A924AE510F}</b:Guid>
+    <b:Guid>{D4A6B3C2-BB90-4C31-8EA0-05C3BDFBA59F}</b:Guid>
     <b:Author>
       <b:Author>
         <b:Corporate>John Chambers</b:Corporate>
+        <b:NameList>
+          <b:Person>
+            <b:Last>Chambers</b:Last>
+            <b:First>John</b:First>
+          </b:Person>
+        </b:NameList>
       </b:Author>
     </b:Author>
     <b:Title>Are you ready for the Internet of everything</b:Title>
@@ -1465,13 +2052,30 @@
     <b:MonthAccessed>October</b:MonthAccessed>
     <b:DayAccessed>12</b:DayAccessed>
     <b:URL>https://agenda.weforum.org/2014/01/are-you-ready-for-the-internet-of-everything/</b:URL>
-    <b:RefOrder>5</b:RefOrder>
+    <b:RefOrder>8</b:RefOrder>
+  </b:Source>
+  <b:Source>
+    <b:Tag>Acc14</b:Tag>
+    <b:SourceType>InternetSite</b:SourceType>
+    <b:Guid>{39307443-7271-4894-8A80-05E47E257C4C}</b:Guid>
+    <b:Title>The Internet of Things: The Future of Consumer Adoption</b:Title>
+    <b:Year>2014</b:Year>
+    <b:Author>
+      <b:Author>
+        <b:Corporate>Accenture</b:Corporate>
+      </b:Author>
+    </b:Author>
+    <b:YearAccessed>2015</b:YearAccessed>
+    <b:MonthAccessed>October</b:MonthAccessed>
+    <b:DayAccessed>15</b:DayAccessed>
+    <b:URL>https://www.accenture.com/us-en/insight-internet-things-future-consumer-adoption.aspx</b:URL>
+    <b:RefOrder>9</b:RefOrder>
   </b:Source>
 </b:Sources>
 </file>
 
 <file path=customXml/itemProps1.xml><?xml version="1.0" encoding="utf-8"?>
-<ds:datastoreItem xmlns:ds="http://schemas.openxmlformats.org/officeDocument/2006/customXml" ds:itemID="{0F93CE85-8AE4-44B4-9593-8A0C4F6D6C06}">
+<ds:datastoreItem xmlns:ds="http://schemas.openxmlformats.org/officeDocument/2006/customXml" ds:itemID="{21CDD4A1-6647-4EE9-9751-85F5B6BB2186}">
   <ds:schemaRefs>
     <ds:schemaRef ds:uri="http://schemas.openxmlformats.org/officeDocument/2006/bibliography"/>
   </ds:schemaRefs>

</xml_diff>